<commit_message>
Update Service Account and add new Service: Profile
</commit_message>
<xml_diff>
--- a/rms-account-document/RMS_Account_System.docx
+++ b/rms-account-document/RMS_Account_System.docx
@@ -104,10 +104,10 @@
           <w:noProof/>
         </w:rPr>
         <w:drawing>
-          <wp:inline distT="0" distB="0" distL="0" distR="0" wp14:anchorId="6758A3C0" wp14:editId="2E92E0FE">
+          <wp:inline distT="0" distB="0" distL="0" distR="0" wp14:anchorId="63434692" wp14:editId="1FFAB0D3">
             <wp:extent cx="7056120" cy="2773680"/>
             <wp:effectExtent l="0" t="0" r="0" b="7620"/>
-            <wp:docPr id="1" name="Picture 1"/>
+            <wp:docPr id="3" name="Picture 3"/>
             <wp:cNvGraphicFramePr>
               <a:graphicFrameLocks xmlns:a="http://schemas.openxmlformats.org/drawingml/2006/main" noChangeAspect="1"/>
             </wp:cNvGraphicFramePr>
@@ -260,7 +260,7 @@
           <w:sz w:val="24"/>
           <w:szCs w:val="24"/>
         </w:rPr>
-        <w:t>Api/account/create</w:t>
+        <w:t>Api/account/login</w:t>
       </w:r>
     </w:p>
     <w:p>
@@ -277,48 +277,7 @@
           <w:sz w:val="24"/>
           <w:szCs w:val="24"/>
         </w:rPr>
-        <w:t>Api/account/login</w:t>
-      </w:r>
-    </w:p>
-    <w:p>
-      <w:pPr>
-        <w:spacing w:after="120" w:line="240" w:lineRule="auto"/>
-        <w:ind w:left="1440"/>
-        <w:rPr>
-          <w:sz w:val="24"/>
-          <w:szCs w:val="24"/>
-        </w:rPr>
-      </w:pPr>
-      <w:r>
-        <w:rPr>
-          <w:sz w:val="24"/>
-          <w:szCs w:val="24"/>
-        </w:rPr>
         <w:t>Api/account/modifyPassword</w:t>
-      </w:r>
-    </w:p>
-    <w:p>
-      <w:pPr>
-        <w:spacing w:after="120" w:line="240" w:lineRule="auto"/>
-        <w:rPr>
-          <w:sz w:val="24"/>
-          <w:szCs w:val="24"/>
-        </w:rPr>
-      </w:pPr>
-      <w:r>
-        <w:rPr>
-          <w:sz w:val="24"/>
-          <w:szCs w:val="24"/>
-        </w:rPr>
-        <w:tab/>
-      </w:r>
-      <w:r>
-        <w:rPr>
-          <w:sz w:val="24"/>
-          <w:szCs w:val="24"/>
-        </w:rPr>
-        <w:tab/>
-        <w:t>Api/Security/generateToken</w:t>
       </w:r>
     </w:p>
     <w:p>
@@ -368,6 +327,16 @@
         </w:rPr>
         <w:t>Admin or High level only</w:t>
       </w:r>
+      <w:r>
+        <w:rPr>
+          <w:b/>
+          <w:bCs/>
+          <w:color w:val="FF0000"/>
+          <w:sz w:val="24"/>
+          <w:szCs w:val="24"/>
+        </w:rPr>
+        <w:t xml:space="preserve"> (almost is IT Roles)</w:t>
+      </w:r>
     </w:p>
     <w:p>
       <w:pPr>
@@ -379,7 +348,44 @@
         </w:rPr>
       </w:pPr>
       <w:r>
-        <w:br w:type="page"/>
+        <w:tab/>
+      </w:r>
+      <w:r>
+        <w:tab/>
+      </w:r>
+      <w:r>
+        <w:rPr>
+          <w:sz w:val="24"/>
+          <w:szCs w:val="24"/>
+        </w:rPr>
+        <w:t>Api/account/find</w:t>
+      </w:r>
+      <w:r>
+        <w:rPr>
+          <w:sz w:val="24"/>
+          <w:szCs w:val="24"/>
+        </w:rPr>
+        <w:t xml:space="preserve"> - </w:t>
+      </w:r>
+      <w:r>
+        <w:rPr>
+          <w:b/>
+          <w:bCs/>
+          <w:color w:val="FF0000"/>
+          <w:sz w:val="24"/>
+          <w:szCs w:val="24"/>
+        </w:rPr>
+        <w:t>Admin or High level only</w:t>
+      </w:r>
+      <w:r>
+        <w:rPr>
+          <w:b/>
+          <w:bCs/>
+          <w:color w:val="FF0000"/>
+          <w:sz w:val="24"/>
+          <w:szCs w:val="24"/>
+        </w:rPr>
+        <w:t xml:space="preserve"> (almost is IT Roles)</w:t>
       </w:r>
     </w:p>
     <w:p>
@@ -392,33 +398,42 @@
         <w:spacing w:before="0" w:after="120" w:line="240" w:lineRule="auto"/>
       </w:pPr>
       <w:r>
+        <w:t>Business:</w:t>
+      </w:r>
+    </w:p>
+    <w:p>
+      <w:pPr>
+        <w:spacing w:after="120" w:line="240" w:lineRule="auto"/>
+        <w:ind w:left="720"/>
+      </w:pPr>
+      <w:r>
+        <w:t>RMS Account System will handle management account all employees and roles, also It will be the brigde to connect the rest services in system through Token. All websites before to call services will call account service as highest priority.</w:t>
+      </w:r>
+    </w:p>
+    <w:p>
+      <w:pPr>
+        <w:spacing w:after="120" w:line="240" w:lineRule="auto"/>
+        <w:ind w:left="720"/>
+      </w:pPr>
+      <w:r>
+        <w:t>System Account will be generate token (Id, Username, Role) and return to UI. After that UI will take token of that user and call to another service with API</w:t>
+      </w:r>
+    </w:p>
+    <w:p>
+      <w:pPr>
+        <w:spacing w:after="120" w:line="240" w:lineRule="auto"/>
+        <w:ind w:left="720"/>
+      </w:pPr>
+      <w:r>
+        <w:rPr>
+          <w:noProof/>
+        </w:rPr>
         <w:lastRenderedPageBreak/>
-        <w:t>Business:</w:t>
-      </w:r>
-    </w:p>
-    <w:p>
-      <w:pPr>
-        <w:spacing w:after="120" w:line="240" w:lineRule="auto"/>
-        <w:ind w:left="720"/>
-      </w:pPr>
-      <w:r>
-        <w:t>Staff (or HR/Admin if IT Company) will access to rms website and login with role Staff (or HR/Admin) then create new account also information of users (or newcomers) in page new user. The System will insert those info to database and return result to Staff, Staff will handover info for users.</w:t>
-      </w:r>
-    </w:p>
-    <w:p>
-      <w:pPr>
-        <w:spacing w:after="120" w:line="240" w:lineRule="auto"/>
-        <w:ind w:left="720"/>
-      </w:pPr>
-      <w:r>
-        <w:rPr>
-          <w:noProof/>
-        </w:rPr>
         <w:drawing>
-          <wp:inline distT="0" distB="0" distL="0" distR="0" wp14:anchorId="31513CD8" wp14:editId="078292FC">
+          <wp:inline distT="0" distB="0" distL="0" distR="0" wp14:anchorId="57A84B31" wp14:editId="64AC61C3">
             <wp:extent cx="4960620" cy="2484120"/>
             <wp:effectExtent l="0" t="0" r="0" b="0"/>
-            <wp:docPr id="2" name="Picture 2"/>
+            <wp:docPr id="8" name="Picture 8"/>
             <wp:cNvGraphicFramePr>
               <a:graphicFrameLocks xmlns:a="http://schemas.openxmlformats.org/drawingml/2006/main" noChangeAspect="1"/>
             </wp:cNvGraphicFramePr>
@@ -426,7 +441,7 @@
               <a:graphicData uri="http://schemas.openxmlformats.org/drawingml/2006/picture">
                 <pic:pic xmlns:pic="http://schemas.openxmlformats.org/drawingml/2006/picture">
                   <pic:nvPicPr>
-                    <pic:cNvPr id="0" name="Picture 3"/>
+                    <pic:cNvPr id="0" name="Picture 5"/>
                     <pic:cNvPicPr>
                       <a:picLocks noChangeAspect="1" noChangeArrowheads="1"/>
                     </pic:cNvPicPr>
@@ -514,184 +529,13 @@
       </w:pPr>
       <w:r>
         <w:rPr>
-          <w:sz w:val="24"/>
-          <w:szCs w:val="24"/>
-        </w:rPr>
-        <w:t xml:space="preserve">For create new info of user, all of fields no need to check (all of fields will validate on admin UI). </w:t>
-      </w:r>
-      <w:r>
-        <w:rPr>
-          <w:sz w:val="24"/>
-          <w:szCs w:val="24"/>
-        </w:rPr>
-        <w:t>All info will be insert into table PROFILE. There are 2 ways to create account name for user:</w:t>
-      </w:r>
-    </w:p>
-    <w:p>
-      <w:pPr>
-        <w:pStyle w:val="ListParagraph"/>
-        <w:numPr>
-          <w:ilvl w:val="0"/>
-          <w:numId w:val="4"/>
-        </w:numPr>
-        <w:spacing w:after="120" w:line="240" w:lineRule="auto"/>
-        <w:rPr>
-          <w:b/>
-          <w:bCs/>
-          <w:sz w:val="24"/>
-          <w:szCs w:val="24"/>
-        </w:rPr>
-      </w:pPr>
-      <w:r>
-        <w:rPr>
-          <w:sz w:val="24"/>
-          <w:szCs w:val="24"/>
-        </w:rPr>
-        <w:t xml:space="preserve">Table </w:t>
-      </w:r>
-      <w:r>
-        <w:rPr>
-          <w:b/>
-          <w:bCs/>
-          <w:sz w:val="24"/>
-          <w:szCs w:val="24"/>
-        </w:rPr>
-        <w:t>PROFILE</w:t>
-      </w:r>
-      <w:r>
-        <w:rPr>
-          <w:sz w:val="24"/>
-          <w:szCs w:val="24"/>
-        </w:rPr>
-        <w:t xml:space="preserve"> will active trigger after insert only and insert into table </w:t>
-      </w:r>
-      <w:r>
-        <w:rPr>
-          <w:b/>
-          <w:bCs/>
-          <w:sz w:val="24"/>
-          <w:szCs w:val="24"/>
-        </w:rPr>
-        <w:t>ACCOUNT</w:t>
-      </w:r>
-      <w:r>
-        <w:rPr>
-          <w:sz w:val="24"/>
-          <w:szCs w:val="24"/>
-        </w:rPr>
-        <w:t xml:space="preserve"> table</w:t>
-      </w:r>
-      <w:r>
-        <w:rPr>
-          <w:sz w:val="24"/>
-          <w:szCs w:val="24"/>
-        </w:rPr>
-        <w:t xml:space="preserve"> also insert into table </w:t>
-      </w:r>
-      <w:r>
-        <w:rPr>
-          <w:b/>
-          <w:bCs/>
-          <w:sz w:val="24"/>
-          <w:szCs w:val="24"/>
-        </w:rPr>
-        <w:t>ACCOUNT_ROLES</w:t>
-      </w:r>
-      <w:r>
-        <w:rPr>
-          <w:sz w:val="24"/>
-          <w:szCs w:val="24"/>
-        </w:rPr>
-        <w:t>.</w:t>
-      </w:r>
-    </w:p>
-    <w:p>
-      <w:pPr>
-        <w:pStyle w:val="ListParagraph"/>
-        <w:numPr>
-          <w:ilvl w:val="0"/>
-          <w:numId w:val="4"/>
-        </w:numPr>
-        <w:spacing w:after="120" w:line="240" w:lineRule="auto"/>
-        <w:rPr>
-          <w:sz w:val="24"/>
-          <w:szCs w:val="24"/>
-        </w:rPr>
-      </w:pPr>
-      <w:r>
-        <w:rPr>
-          <w:sz w:val="24"/>
-          <w:szCs w:val="24"/>
-        </w:rPr>
-        <w:t xml:space="preserve">On the system will insert into both of table </w:t>
-      </w:r>
-      <w:r>
-        <w:rPr>
-          <w:b/>
-          <w:bCs/>
-          <w:sz w:val="24"/>
-          <w:szCs w:val="24"/>
-        </w:rPr>
-        <w:t>PROFILE</w:t>
-      </w:r>
-      <w:r>
-        <w:rPr>
-          <w:sz w:val="24"/>
-          <w:szCs w:val="24"/>
-        </w:rPr>
-        <w:t xml:space="preserve"> (info) and insert account name into table </w:t>
-      </w:r>
-      <w:r>
-        <w:rPr>
-          <w:b/>
-          <w:bCs/>
-          <w:sz w:val="24"/>
-          <w:szCs w:val="24"/>
-        </w:rPr>
-        <w:t>ACCOUNT</w:t>
-      </w:r>
-      <w:r>
-        <w:rPr>
-          <w:sz w:val="24"/>
-          <w:szCs w:val="24"/>
-        </w:rPr>
-        <w:t xml:space="preserve">, then based on staff select roles for user, it will insert into </w:t>
-      </w:r>
-      <w:r>
-        <w:rPr>
-          <w:b/>
-          <w:bCs/>
-          <w:sz w:val="24"/>
-          <w:szCs w:val="24"/>
-        </w:rPr>
-        <w:t>ACCOUNT_ROLES</w:t>
-      </w:r>
-      <w:r>
-        <w:rPr>
-          <w:sz w:val="24"/>
-          <w:szCs w:val="24"/>
-        </w:rPr>
-        <w:t>.</w:t>
-      </w:r>
-    </w:p>
-    <w:p>
-      <w:pPr>
-        <w:spacing w:after="120" w:line="240" w:lineRule="auto"/>
-        <w:ind w:left="720"/>
-        <w:rPr>
-          <w:sz w:val="24"/>
-          <w:szCs w:val="24"/>
-        </w:rPr>
-      </w:pPr>
-      <w:r>
-        <w:rPr>
           <w:noProof/>
         </w:rPr>
         <w:drawing>
-          <wp:inline distT="0" distB="0" distL="0" distR="0" wp14:anchorId="3E1E7289" wp14:editId="628E8341">
-            <wp:extent cx="3017520" cy="4075346"/>
-            <wp:effectExtent l="0" t="0" r="0" b="1905"/>
-            <wp:docPr id="6" name="Picture 6"/>
+          <wp:inline distT="0" distB="0" distL="0" distR="0" wp14:anchorId="69862AFA" wp14:editId="3120582E">
+            <wp:extent cx="4084320" cy="2674620"/>
+            <wp:effectExtent l="0" t="0" r="0" b="0"/>
+            <wp:docPr id="7" name="Picture 7"/>
             <wp:cNvGraphicFramePr>
               <a:graphicFrameLocks xmlns:a="http://schemas.openxmlformats.org/drawingml/2006/main" noChangeAspect="1"/>
             </wp:cNvGraphicFramePr>
@@ -699,7 +543,7 @@
               <a:graphicData uri="http://schemas.openxmlformats.org/drawingml/2006/picture">
                 <pic:pic xmlns:pic="http://schemas.openxmlformats.org/drawingml/2006/picture">
                   <pic:nvPicPr>
-                    <pic:cNvPr id="0" name="Picture 1"/>
+                    <pic:cNvPr id="0" name="Picture 3"/>
                     <pic:cNvPicPr>
                       <a:picLocks noChangeAspect="1" noChangeArrowheads="1"/>
                     </pic:cNvPicPr>
@@ -720,7 +564,7 @@
                   <pic:spPr bwMode="auto">
                     <a:xfrm>
                       <a:off x="0" y="0"/>
-                      <a:ext cx="3025125" cy="4085617"/>
+                      <a:ext cx="4084320" cy="2674620"/>
                     </a:xfrm>
                     <a:prstGeom prst="rect">
                       <a:avLst/>
@@ -753,7 +597,6 @@
           <w:sz w:val="24"/>
           <w:szCs w:val="24"/>
         </w:rPr>
-        <w:lastRenderedPageBreak/>
         <w:t>Account Name</w:t>
       </w:r>
       <w:r>
@@ -809,7 +652,14 @@
           <w:sz w:val="24"/>
           <w:szCs w:val="24"/>
         </w:rPr>
-        <w:t>) in last of account.</w:t>
+        <w:t>) in last of account</w:t>
+      </w:r>
+      <w:r>
+        <w:rPr>
+          <w:sz w:val="24"/>
+          <w:szCs w:val="24"/>
+        </w:rPr>
+        <w:t xml:space="preserve"> which created in Profile Service</w:t>
       </w:r>
     </w:p>
     <w:p>
@@ -835,7 +685,31 @@
           <w:sz w:val="24"/>
           <w:szCs w:val="24"/>
         </w:rPr>
-        <w:t xml:space="preserve">: will </w:t>
+        <w:t xml:space="preserve">: </w:t>
+      </w:r>
+      <w:r>
+        <w:rPr>
+          <w:sz w:val="24"/>
+          <w:szCs w:val="24"/>
+        </w:rPr>
+        <w:t>will be encode password.</w:t>
+      </w:r>
+    </w:p>
+    <w:p>
+      <w:pPr>
+        <w:spacing w:after="120" w:line="240" w:lineRule="auto"/>
+        <w:ind w:left="720"/>
+        <w:rPr>
+          <w:sz w:val="24"/>
+          <w:szCs w:val="24"/>
+        </w:rPr>
+      </w:pPr>
+      <w:r>
+        <w:rPr>
+          <w:sz w:val="24"/>
+          <w:szCs w:val="24"/>
+        </w:rPr>
+        <w:t>First account created will be require newbie (new staff) change password at first time. To know which account is new create and old created that will have the flag “</w:t>
       </w:r>
       <w:r>
         <w:rPr>
@@ -844,21 +718,69 @@
           <w:sz w:val="24"/>
           <w:szCs w:val="24"/>
         </w:rPr>
-        <w:t>auto generate</w:t>
-      </w:r>
-      <w:r>
-        <w:rPr>
-          <w:sz w:val="24"/>
-          <w:szCs w:val="24"/>
-        </w:rPr>
-        <w:t xml:space="preserve"> and </w:t>
-      </w:r>
-      <w:r>
-        <w:rPr>
-          <w:sz w:val="24"/>
-          <w:szCs w:val="24"/>
-        </w:rPr>
-        <w:t>encode and send into database (secure info password of user), but need to response real password in first create info for user.</w:t>
+        <w:t>N</w:t>
+      </w:r>
+      <w:r>
+        <w:rPr>
+          <w:sz w:val="24"/>
+          <w:szCs w:val="24"/>
+        </w:rPr>
+        <w:t>” for new account and empty for old account,</w:t>
+      </w:r>
+    </w:p>
+    <w:p>
+      <w:pPr>
+        <w:spacing w:after="120" w:line="240" w:lineRule="auto"/>
+        <w:ind w:left="720"/>
+        <w:rPr>
+          <w:sz w:val="24"/>
+          <w:szCs w:val="24"/>
+        </w:rPr>
+      </w:pPr>
+      <w:r>
+        <w:rPr>
+          <w:sz w:val="24"/>
+          <w:szCs w:val="24"/>
+        </w:rPr>
+        <w:t>When new staff first login, will be show up message please change password at your first time login. Confirm yes the system will link to</w:t>
+      </w:r>
+      <w:r>
+        <w:rPr>
+          <w:sz w:val="24"/>
+          <w:szCs w:val="24"/>
+        </w:rPr>
+        <w:t xml:space="preserve"> page</w:t>
+      </w:r>
+      <w:r>
+        <w:rPr>
+          <w:sz w:val="24"/>
+          <w:szCs w:val="24"/>
+        </w:rPr>
+        <w:t xml:space="preserve"> change password</w:t>
+      </w:r>
+      <w:r>
+        <w:rPr>
+          <w:sz w:val="24"/>
+          <w:szCs w:val="24"/>
+        </w:rPr>
+        <w:t>.</w:t>
+      </w:r>
+    </w:p>
+    <w:p>
+      <w:pPr>
+        <w:spacing w:after="120" w:line="240" w:lineRule="auto"/>
+        <w:ind w:left="720"/>
+        <w:rPr>
+          <w:sz w:val="24"/>
+          <w:szCs w:val="24"/>
+        </w:rPr>
+      </w:pPr>
+      <w:r>
+        <w:rPr>
+          <w:sz w:val="24"/>
+          <w:szCs w:val="24"/>
+        </w:rPr>
+        <w:t>After changed password, the system will auto login with input that username and new password to authenticate and generate password (this step will auto go to main page of RMS).</w:t>
       </w:r>
     </w:p>
     <w:p>
@@ -874,127 +796,61 @@
         <w:rPr>
           <w:b/>
           <w:bCs/>
-          <w:i/>
-          <w:iCs/>
-          <w:sz w:val="24"/>
-          <w:szCs w:val="24"/>
-        </w:rPr>
-        <w:t>Note:</w:t>
-      </w:r>
-      <w:r>
-        <w:rPr>
-          <w:sz w:val="24"/>
-          <w:szCs w:val="24"/>
-        </w:rPr>
-        <w:t xml:space="preserve"> Each password will has length at least 8 digits and will contains:</w:t>
-      </w:r>
-    </w:p>
-    <w:p>
-      <w:pPr>
-        <w:pStyle w:val="ListParagraph"/>
-        <w:numPr>
-          <w:ilvl w:val="1"/>
-          <w:numId w:val="4"/>
-        </w:numPr>
-        <w:spacing w:after="120" w:line="240" w:lineRule="auto"/>
-        <w:rPr>
-          <w:sz w:val="24"/>
-          <w:szCs w:val="24"/>
-        </w:rPr>
-      </w:pPr>
-      <w:r>
-        <w:rPr>
-          <w:sz w:val="24"/>
-          <w:szCs w:val="24"/>
-        </w:rPr>
-        <w:t>1 Uppercase letter</w:t>
-      </w:r>
-    </w:p>
-    <w:p>
-      <w:pPr>
-        <w:pStyle w:val="ListParagraph"/>
-        <w:numPr>
-          <w:ilvl w:val="1"/>
-          <w:numId w:val="4"/>
-        </w:numPr>
-        <w:spacing w:after="120" w:line="240" w:lineRule="auto"/>
-        <w:rPr>
-          <w:sz w:val="24"/>
-          <w:szCs w:val="24"/>
-        </w:rPr>
-      </w:pPr>
-      <w:r>
-        <w:rPr>
-          <w:sz w:val="24"/>
-          <w:szCs w:val="24"/>
-        </w:rPr>
-        <w:t>1 Lowercase letter</w:t>
-      </w:r>
-    </w:p>
-    <w:p>
-      <w:pPr>
-        <w:pStyle w:val="ListParagraph"/>
-        <w:numPr>
-          <w:ilvl w:val="1"/>
-          <w:numId w:val="4"/>
-        </w:numPr>
-        <w:spacing w:after="120" w:line="240" w:lineRule="auto"/>
-        <w:rPr>
-          <w:sz w:val="24"/>
-          <w:szCs w:val="24"/>
-        </w:rPr>
-      </w:pPr>
-      <w:r>
-        <w:rPr>
-          <w:sz w:val="24"/>
-          <w:szCs w:val="24"/>
-        </w:rPr>
-        <w:t>1 numberic</w:t>
-      </w:r>
-    </w:p>
-    <w:p>
-      <w:pPr>
-        <w:pStyle w:val="ListParagraph"/>
-        <w:numPr>
-          <w:ilvl w:val="1"/>
-          <w:numId w:val="4"/>
-        </w:numPr>
-        <w:spacing w:after="120" w:line="240" w:lineRule="auto"/>
-        <w:rPr>
-          <w:sz w:val="24"/>
-          <w:szCs w:val="24"/>
-        </w:rPr>
-      </w:pPr>
-      <w:r>
-        <w:rPr>
-          <w:sz w:val="24"/>
-          <w:szCs w:val="24"/>
-        </w:rPr>
-        <w:t>1 special character</w:t>
-      </w:r>
-    </w:p>
-    <w:p>
-      <w:pPr>
-        <w:spacing w:after="120" w:line="240" w:lineRule="auto"/>
-        <w:ind w:left="720"/>
-        <w:rPr>
-          <w:sz w:val="24"/>
-          <w:szCs w:val="24"/>
-        </w:rPr>
-      </w:pPr>
-      <w:r>
-        <w:rPr>
-          <w:sz w:val="24"/>
-          <w:szCs w:val="24"/>
-        </w:rPr>
-        <w:t>Api/Account/CreateNew call API from Profile Service</w:t>
-      </w:r>
-      <w:r>
-        <w:rPr>
-          <w:sz w:val="24"/>
-          <w:szCs w:val="24"/>
-        </w:rPr>
-        <w:t>.</w:t>
+          <w:sz w:val="24"/>
+          <w:szCs w:val="24"/>
+        </w:rPr>
+        <w:t>New Request:</w:t>
+      </w:r>
+      <w:r>
+        <w:rPr>
+          <w:sz w:val="24"/>
+          <w:szCs w:val="24"/>
+        </w:rPr>
+        <w:t xml:space="preserve"> when validate login account, check expiration password:</w:t>
+      </w:r>
+    </w:p>
+    <w:p>
+      <w:pPr>
+        <w:spacing w:after="120" w:line="240" w:lineRule="auto"/>
+        <w:ind w:left="720"/>
+        <w:rPr>
+          <w:sz w:val="24"/>
+          <w:szCs w:val="24"/>
+        </w:rPr>
+      </w:pPr>
+      <w:r>
+        <w:rPr>
+          <w:b/>
+          <w:bCs/>
+          <w:sz w:val="24"/>
+          <w:szCs w:val="24"/>
+        </w:rPr>
+        <w:tab/>
+      </w:r>
+      <w:r>
+        <w:rPr>
+          <w:sz w:val="24"/>
+          <w:szCs w:val="24"/>
+        </w:rPr>
+        <w:t>If password date &gt; 3 months, will be move to directly link change password</w:t>
+      </w:r>
+    </w:p>
+    <w:p>
+      <w:pPr>
+        <w:spacing w:after="120" w:line="240" w:lineRule="auto"/>
+        <w:ind w:left="720"/>
+        <w:rPr>
+          <w:sz w:val="24"/>
+          <w:szCs w:val="24"/>
+        </w:rPr>
+      </w:pPr>
+      <w:r>
+        <w:rPr>
+          <w:sz w:val="24"/>
+          <w:szCs w:val="24"/>
+        </w:rPr>
+        <w:tab/>
+        <w:t>If password date &lt; 3 moths, ignore.</w:t>
       </w:r>
     </w:p>
     <w:p>
@@ -1010,11 +866,12 @@
         <w:rPr>
           <w:noProof/>
         </w:rPr>
+        <w:lastRenderedPageBreak/>
         <w:drawing>
-          <wp:inline distT="0" distB="0" distL="0" distR="0" wp14:anchorId="71CC3844" wp14:editId="104E4C96">
-            <wp:extent cx="6880860" cy="3451860"/>
+          <wp:inline distT="0" distB="0" distL="0" distR="0" wp14:anchorId="30551E81" wp14:editId="012B5C5C">
+            <wp:extent cx="5341620" cy="3436620"/>
             <wp:effectExtent l="0" t="0" r="0" b="0"/>
-            <wp:docPr id="4" name="Picture 4"/>
+            <wp:docPr id="1" name="Picture 1"/>
             <wp:cNvGraphicFramePr>
               <a:graphicFrameLocks xmlns:a="http://schemas.openxmlformats.org/drawingml/2006/main" noChangeAspect="1"/>
             </wp:cNvGraphicFramePr>
@@ -1022,7 +879,7 @@
               <a:graphicData uri="http://schemas.openxmlformats.org/drawingml/2006/picture">
                 <pic:pic xmlns:pic="http://schemas.openxmlformats.org/drawingml/2006/picture">
                   <pic:nvPicPr>
-                    <pic:cNvPr id="0" name="Picture 3"/>
+                    <pic:cNvPr id="0" name="Picture 1"/>
                     <pic:cNvPicPr>
                       <a:picLocks noChangeAspect="1" noChangeArrowheads="1"/>
                     </pic:cNvPicPr>
@@ -1043,7 +900,7 @@
                   <pic:spPr bwMode="auto">
                     <a:xfrm>
                       <a:off x="0" y="0"/>
-                      <a:ext cx="6880860" cy="3451860"/>
+                      <a:ext cx="5341620" cy="3436620"/>
                     </a:xfrm>
                     <a:prstGeom prst="rect">
                       <a:avLst/>
@@ -1062,114 +919,6 @@
     </w:p>
     <w:p>
       <w:pPr>
-        <w:spacing w:after="120" w:line="240" w:lineRule="auto"/>
-        <w:ind w:left="720"/>
-        <w:rPr>
-          <w:sz w:val="24"/>
-          <w:szCs w:val="24"/>
-        </w:rPr>
-      </w:pPr>
-    </w:p>
-    <w:p>
-      <w:pPr>
-        <w:spacing w:after="120" w:line="240" w:lineRule="auto"/>
-        <w:ind w:left="720"/>
-        <w:rPr>
-          <w:sz w:val="24"/>
-          <w:szCs w:val="24"/>
-        </w:rPr>
-      </w:pPr>
-      <w:r>
-        <w:rPr>
-          <w:sz w:val="24"/>
-          <w:szCs w:val="24"/>
-        </w:rPr>
-        <w:t>First account created will be require newbie (new staff) change password at first time. To know which account is new create and old created that will have the flag “</w:t>
-      </w:r>
-      <w:r>
-        <w:rPr>
-          <w:b/>
-          <w:bCs/>
-          <w:sz w:val="24"/>
-          <w:szCs w:val="24"/>
-        </w:rPr>
-        <w:t>N</w:t>
-      </w:r>
-      <w:r>
-        <w:rPr>
-          <w:sz w:val="24"/>
-          <w:szCs w:val="24"/>
-        </w:rPr>
-        <w:t>” for new account and empty for old account,</w:t>
-      </w:r>
-    </w:p>
-    <w:p>
-      <w:pPr>
-        <w:spacing w:after="120" w:line="240" w:lineRule="auto"/>
-        <w:ind w:left="720"/>
-        <w:rPr>
-          <w:sz w:val="24"/>
-          <w:szCs w:val="24"/>
-        </w:rPr>
-      </w:pPr>
-      <w:r>
-        <w:rPr>
-          <w:sz w:val="24"/>
-          <w:szCs w:val="24"/>
-        </w:rPr>
-        <w:t>When new staff first login, will be show up message please change password at your first time login. Confirm yes the system will link to</w:t>
-      </w:r>
-      <w:r>
-        <w:rPr>
-          <w:sz w:val="24"/>
-          <w:szCs w:val="24"/>
-        </w:rPr>
-        <w:t xml:space="preserve"> page</w:t>
-      </w:r>
-      <w:r>
-        <w:rPr>
-          <w:sz w:val="24"/>
-          <w:szCs w:val="24"/>
-        </w:rPr>
-        <w:t xml:space="preserve"> change password</w:t>
-      </w:r>
-      <w:r>
-        <w:rPr>
-          <w:sz w:val="24"/>
-          <w:szCs w:val="24"/>
-        </w:rPr>
-        <w:t>.</w:t>
-      </w:r>
-    </w:p>
-    <w:p>
-      <w:pPr>
-        <w:spacing w:after="120" w:line="240" w:lineRule="auto"/>
-        <w:ind w:left="720"/>
-        <w:rPr>
-          <w:sz w:val="24"/>
-          <w:szCs w:val="24"/>
-        </w:rPr>
-      </w:pPr>
-      <w:r>
-        <w:rPr>
-          <w:sz w:val="24"/>
-          <w:szCs w:val="24"/>
-        </w:rPr>
-        <w:t>After changed password, the system will auto login with input that username and new password to authenticate and generate password (this step will auto go to main page of RMS).</w:t>
-      </w:r>
-    </w:p>
-    <w:p>
-      <w:pPr>
-        <w:spacing w:after="120" w:line="240" w:lineRule="auto"/>
-        <w:ind w:left="720"/>
-        <w:rPr>
-          <w:sz w:val="24"/>
-          <w:szCs w:val="24"/>
-        </w:rPr>
-      </w:pPr>
-    </w:p>
-    <w:p>
-      <w:pPr>
         <w:pStyle w:val="Heading3"/>
         <w:numPr>
           <w:ilvl w:val="2"/>
@@ -1332,7 +1081,6 @@
           <w:sz w:val="24"/>
           <w:szCs w:val="24"/>
         </w:rPr>
-        <w:lastRenderedPageBreak/>
         <w:t>Account Name not existed</w:t>
       </w:r>
       <w:r>
@@ -1627,23 +1375,14 @@
           <w:szCs w:val="24"/>
         </w:rPr>
       </w:pPr>
-    </w:p>
-    <w:p>
-      <w:pPr>
-        <w:spacing w:after="120" w:line="240" w:lineRule="auto"/>
-        <w:ind w:left="720"/>
-        <w:rPr>
-          <w:sz w:val="24"/>
-          <w:szCs w:val="24"/>
-        </w:rPr>
-      </w:pPr>
       <w:r>
         <w:rPr>
           <w:noProof/>
         </w:rPr>
+        <w:lastRenderedPageBreak/>
         <w:drawing>
-          <wp:inline distT="0" distB="0" distL="0" distR="0" wp14:anchorId="7F2E3C6A" wp14:editId="5FB8D1FB">
-            <wp:extent cx="7258050" cy="5707380"/>
+          <wp:inline distT="0" distB="0" distL="0" distR="0" wp14:anchorId="7F2E3C6A" wp14:editId="1C836FB2">
+            <wp:extent cx="6668135" cy="4411980"/>
             <wp:effectExtent l="0" t="0" r="0" b="7620"/>
             <wp:docPr id="5" name="Picture 5"/>
             <wp:cNvGraphicFramePr>
@@ -1674,7 +1413,7 @@
                   <pic:spPr bwMode="auto">
                     <a:xfrm>
                       <a:off x="0" y="0"/>
-                      <a:ext cx="7258050" cy="5707380"/>
+                      <a:ext cx="6675387" cy="4416778"/>
                     </a:xfrm>
                     <a:prstGeom prst="rect">
                       <a:avLst/>
@@ -1693,12 +1432,15 @@
     </w:p>
     <w:p>
       <w:pPr>
-        <w:spacing w:after="120" w:line="240" w:lineRule="auto"/>
-        <w:rPr>
-          <w:sz w:val="24"/>
-          <w:szCs w:val="24"/>
-        </w:rPr>
-      </w:pPr>
+        <w:pStyle w:val="Heading1"/>
+        <w:numPr>
+          <w:ilvl w:val="0"/>
+          <w:numId w:val="1"/>
+        </w:numPr>
+      </w:pPr>
+      <w:r>
+        <w:t>UI/UX requirement:</w:t>
+      </w:r>
     </w:p>
     <w:sectPr>
       <w:pgSz w:w="12240" w:h="15840"/>

</xml_diff>